<commit_message>
Add Admin II - Lab 6
</commit_message>
<xml_diff>
--- a/Red_Hat_System_Administration_II/Labs/lab6/lab6.docx
+++ b/Red_Hat_System_Administration_II/Labs/lab6/lab6.docx
@@ -601,21 +601,7 @@
           <w:sz w:val="24"/>
           <w:szCs w:val="24"/>
         </w:rPr>
-        <w:t xml:space="preserve"> </w:t>
-      </w:r>
-      <w:r>
-        <w:rPr>
-          <w:sz w:val="24"/>
-          <w:szCs w:val="24"/>
-        </w:rPr>
-        <w:t>~/</w:t>
-      </w:r>
-      <w:r>
-        <w:rPr>
-          <w:sz w:val="24"/>
-          <w:szCs w:val="24"/>
-        </w:rPr>
-        <w:t>docker-</w:t>
+        <w:t xml:space="preserve"> docker-</w:t>
       </w:r>
       <w:proofErr w:type="spellStart"/>
       <w:r>
@@ -748,7 +734,6 @@
               <w:t>env_file</w:t>
             </w:r>
             <w:proofErr w:type="spellEnd"/>
-            <w:proofErr w:type="gramStart"/>
             <w:r>
               <w:rPr>
                 <w:sz w:val="18"/>
@@ -756,7 +741,6 @@
               </w:rPr>
               <w:t>: .env</w:t>
             </w:r>
-            <w:proofErr w:type="gramEnd"/>
           </w:p>
           <w:p>
             <w:pPr>
@@ -951,7 +935,6 @@
               <w:t>env_file</w:t>
             </w:r>
             <w:proofErr w:type="spellEnd"/>
-            <w:proofErr w:type="gramStart"/>
             <w:r>
               <w:rPr>
                 <w:sz w:val="18"/>
@@ -959,7 +942,6 @@
               </w:rPr>
               <w:t>: .env</w:t>
             </w:r>
-            <w:proofErr w:type="gramEnd"/>
           </w:p>
           <w:p>
             <w:pPr>
@@ -1190,7 +1172,6 @@
         </w:rPr>
         <w:t xml:space="preserve">$ </w:t>
       </w:r>
-      <w:proofErr w:type="gramStart"/>
       <w:r>
         <w:rPr>
           <w:sz w:val="24"/>
@@ -1198,7 +1179,6 @@
         </w:rPr>
         <w:t>nano .env</w:t>
       </w:r>
-      <w:proofErr w:type="gramEnd"/>
     </w:p>
     <w:tbl>
       <w:tblPr>
@@ -1238,7 +1218,6 @@
               <w:t xml:space="preserve"># </w:t>
             </w:r>
             <w:proofErr w:type="spellStart"/>
-            <w:proofErr w:type="gramStart"/>
             <w:r>
               <w:rPr>
                 <w:sz w:val="16"/>
@@ -1247,7 +1226,6 @@
               <w:t>postgresql</w:t>
             </w:r>
             <w:proofErr w:type="spellEnd"/>
-            <w:proofErr w:type="gramEnd"/>
             <w:r>
               <w:rPr>
                 <w:sz w:val="16"/>
@@ -1382,7 +1360,6 @@
               <w:t xml:space="preserve"># </w:t>
             </w:r>
             <w:proofErr w:type="spellStart"/>
-            <w:proofErr w:type="gramStart"/>
             <w:r>
               <w:rPr>
                 <w:sz w:val="16"/>
@@ -1391,7 +1368,6 @@
               <w:t>odoo</w:t>
             </w:r>
             <w:proofErr w:type="spellEnd"/>
-            <w:proofErr w:type="gramEnd"/>
             <w:r>
               <w:rPr>
                 <w:sz w:val="16"/>

</xml_diff>